<commit_message>
- Corrected the creation of time-averaged outputs - Updated draft of the Manual - Added Notation table
Signed-off-by: fabiod <sZ143Kfq8T>
</commit_message>
<xml_diff>
--- a/docs/Manual/Notation.docx
+++ b/docs/Manual/Notation.docx
@@ -108,7 +108,13 @@
               <w:rPr>
                 <w:rFonts w:ascii="Times New Roman" w:hAnsi="Times New Roman" w:cs="Times New Roman"/>
               </w:rPr>
-              <w:t xml:space="preserve">plume height </w:t>
+              <w:t>P</w:t>
+            </w:r>
+            <w:r>
+              <w:rPr>
+                <w:rFonts w:ascii="Times New Roman" w:hAnsi="Times New Roman" w:cs="Times New Roman"/>
+              </w:rPr>
+              <w:t xml:space="preserve">lume height </w:t>
             </w:r>
           </w:p>
         </w:tc>
@@ -208,146 +214,235 @@
                 <w:rFonts w:ascii="Times New Roman" w:hAnsi="Times New Roman" w:cs="Times New Roman"/>
               </w:rPr>
             </w:pPr>
+            <w:proofErr w:type="spellStart"/>
+            <w:r>
+              <w:rPr>
+                <w:rFonts w:ascii="Times New Roman" w:hAnsi="Times New Roman" w:cs="Times New Roman"/>
+              </w:rPr>
+              <w:t>bw</w:t>
+            </w:r>
+            <w:proofErr w:type="spellEnd"/>
+          </w:p>
+        </w:tc>
+        <w:tc>
+          <w:tcPr>
+            <w:tcW w:w="3005" w:type="dxa"/>
+          </w:tcPr>
+          <w:p>
+            <w:pPr>
+              <w:rPr>
+                <w:rFonts w:ascii="Times New Roman" w:hAnsi="Times New Roman" w:cs="Times New Roman"/>
+              </w:rPr>
+            </w:pPr>
+            <w:r>
+              <w:rPr>
+                <w:rFonts w:ascii="Times New Roman" w:hAnsi="Times New Roman" w:cs="Times New Roman"/>
+              </w:rPr>
+              <w:t>Radar band width</w:t>
+            </w:r>
+          </w:p>
+        </w:tc>
+        <w:tc>
+          <w:tcPr>
+            <w:tcW w:w="3006" w:type="dxa"/>
+          </w:tcPr>
+          <w:p>
+            <w:pPr>
+              <w:rPr>
+                <w:rFonts w:ascii="Times New Roman" w:hAnsi="Times New Roman" w:cs="Times New Roman"/>
+              </w:rPr>
+            </w:pPr>
+            <w:r>
+              <w:rPr>
+                <w:rFonts w:ascii="Times New Roman" w:hAnsi="Times New Roman" w:cs="Times New Roman"/>
+              </w:rPr>
+              <w:t>m</w:t>
+            </w:r>
+          </w:p>
+        </w:tc>
+      </w:tr>
+      <w:tr>
+        <w:tc>
+          <w:tcPr>
+            <w:tcW w:w="3005" w:type="dxa"/>
+          </w:tcPr>
+          <w:p>
+            <w:pPr>
+              <w:rPr>
+                <w:rFonts w:ascii="Times New Roman" w:hAnsi="Times New Roman" w:cs="Times New Roman"/>
+              </w:rPr>
+            </w:pPr>
+            <w:r>
+              <w:rPr>
+                <w:rFonts w:ascii="Times New Roman" w:hAnsi="Times New Roman" w:cs="Times New Roman"/>
+              </w:rPr>
+              <w:t>d</w:t>
+            </w:r>
+          </w:p>
+        </w:tc>
+        <w:tc>
+          <w:tcPr>
+            <w:tcW w:w="3005" w:type="dxa"/>
+          </w:tcPr>
+          <w:p>
+            <w:pPr>
+              <w:rPr>
+                <w:rFonts w:ascii="Times New Roman" w:hAnsi="Times New Roman" w:cs="Times New Roman"/>
+              </w:rPr>
+            </w:pPr>
+            <w:r>
+              <w:rPr>
+                <w:rFonts w:ascii="Times New Roman" w:hAnsi="Times New Roman" w:cs="Times New Roman"/>
+              </w:rPr>
+              <w:t>Distance from the vent</w:t>
+            </w:r>
+          </w:p>
+        </w:tc>
+        <w:tc>
+          <w:tcPr>
+            <w:tcW w:w="3006" w:type="dxa"/>
+          </w:tcPr>
+          <w:p>
+            <w:pPr>
+              <w:rPr>
+                <w:rFonts w:ascii="Times New Roman" w:hAnsi="Times New Roman" w:cs="Times New Roman"/>
+              </w:rPr>
+            </w:pPr>
+            <w:r>
+              <w:rPr>
+                <w:rFonts w:ascii="Times New Roman" w:hAnsi="Times New Roman" w:cs="Times New Roman"/>
+              </w:rPr>
+              <w:t>m</w:t>
+            </w:r>
+          </w:p>
+        </w:tc>
+      </w:tr>
+      <w:tr>
+        <w:tc>
+          <w:tcPr>
+            <w:tcW w:w="3005" w:type="dxa"/>
+          </w:tcPr>
+          <w:p>
+            <w:pPr>
+              <w:rPr>
+                <w:rFonts w:ascii="Times New Roman" w:hAnsi="Times New Roman" w:cs="Times New Roman"/>
+              </w:rPr>
+            </w:pPr>
+            <w:proofErr w:type="spellStart"/>
+            <w:r>
+              <w:rPr>
+                <w:rFonts w:ascii="Times New Roman" w:hAnsi="Times New Roman" w:cs="Times New Roman"/>
+              </w:rPr>
+              <w:t>Δ</w:t>
+            </w:r>
+            <w:r>
+              <w:rPr>
+                <w:rFonts w:ascii="Times New Roman" w:hAnsi="Times New Roman" w:cs="Times New Roman"/>
+              </w:rPr>
+              <w:t>h</w:t>
+            </w:r>
+            <w:proofErr w:type="spellEnd"/>
+          </w:p>
+        </w:tc>
+        <w:tc>
+          <w:tcPr>
+            <w:tcW w:w="3005" w:type="dxa"/>
+          </w:tcPr>
+          <w:p>
+            <w:pPr>
+              <w:rPr>
+                <w:rFonts w:ascii="Times New Roman" w:hAnsi="Times New Roman" w:cs="Times New Roman"/>
+              </w:rPr>
+            </w:pPr>
+            <w:r>
+              <w:rPr>
+                <w:rFonts w:ascii="Times New Roman" w:hAnsi="Times New Roman" w:cs="Times New Roman"/>
+              </w:rPr>
+              <w:t>Plume height uncertainty</w:t>
+            </w:r>
+          </w:p>
+        </w:tc>
+        <w:tc>
+          <w:tcPr>
+            <w:tcW w:w="3006" w:type="dxa"/>
+          </w:tcPr>
+          <w:p>
+            <w:pPr>
+              <w:rPr>
+                <w:rFonts w:ascii="Times New Roman" w:hAnsi="Times New Roman" w:cs="Times New Roman"/>
+              </w:rPr>
+            </w:pPr>
+            <w:r>
+              <w:rPr>
+                <w:rFonts w:ascii="Times New Roman" w:hAnsi="Times New Roman" w:cs="Times New Roman"/>
+              </w:rPr>
+              <w:t>m</w:t>
+            </w:r>
+          </w:p>
+        </w:tc>
+      </w:tr>
+      <w:tr>
+        <w:tc>
+          <w:tcPr>
+            <w:tcW w:w="3005" w:type="dxa"/>
+          </w:tcPr>
+          <w:p>
+            <w:pPr>
+              <w:rPr>
+                <w:rFonts w:ascii="Times New Roman" w:hAnsi="Times New Roman" w:cs="Times New Roman"/>
+              </w:rPr>
+            </w:pPr>
+            <w:r>
+              <w:rPr>
+                <w:rFonts w:ascii="Times New Roman" w:hAnsi="Times New Roman" w:cs="Times New Roman"/>
+              </w:rPr>
+              <w:t>f</w:t>
+            </w:r>
+            <w:r>
+              <w:rPr>
+                <w:rFonts w:ascii="Times New Roman" w:hAnsi="Times New Roman" w:cs="Times New Roman"/>
+                <w:vertAlign w:val="subscript"/>
+              </w:rPr>
+              <w:t>i</w:t>
+            </w:r>
+          </w:p>
+        </w:tc>
+        <w:tc>
+          <w:tcPr>
+            <w:tcW w:w="3005" w:type="dxa"/>
+          </w:tcPr>
+          <w:p>
+            <w:pPr>
+              <w:rPr>
+                <w:rFonts w:ascii="Times New Roman" w:hAnsi="Times New Roman" w:cs="Times New Roman"/>
+              </w:rPr>
+            </w:pPr>
+            <w:r>
+              <w:rPr>
+                <w:rFonts w:ascii="Times New Roman" w:hAnsi="Times New Roman" w:cs="Times New Roman"/>
+              </w:rPr>
+              <w:t>Weight factor</w:t>
+            </w:r>
+          </w:p>
+        </w:tc>
+        <w:tc>
+          <w:tcPr>
+            <w:tcW w:w="3006" w:type="dxa"/>
+          </w:tcPr>
+          <w:p>
+            <w:pPr>
+              <w:rPr>
+                <w:rFonts w:ascii="Times New Roman" w:hAnsi="Times New Roman" w:cs="Times New Roman"/>
+              </w:rPr>
+            </w:pPr>
+            <w:r>
+              <w:rPr>
+                <w:rFonts w:ascii="Times New Roman" w:hAnsi="Times New Roman" w:cs="Times New Roman"/>
+              </w:rPr>
+              <w:t>-</w:t>
+            </w:r>
             <w:bookmarkStart w:id="0" w:name="_GoBack"/>
             <w:bookmarkEnd w:id="0"/>
-          </w:p>
-        </w:tc>
-        <w:tc>
-          <w:tcPr>
-            <w:tcW w:w="3005" w:type="dxa"/>
-          </w:tcPr>
-          <w:p>
-            <w:pPr>
-              <w:rPr>
-                <w:rFonts w:ascii="Times New Roman" w:hAnsi="Times New Roman" w:cs="Times New Roman"/>
-              </w:rPr>
-            </w:pPr>
-          </w:p>
-        </w:tc>
-        <w:tc>
-          <w:tcPr>
-            <w:tcW w:w="3006" w:type="dxa"/>
-          </w:tcPr>
-          <w:p>
-            <w:pPr>
-              <w:rPr>
-                <w:rFonts w:ascii="Times New Roman" w:hAnsi="Times New Roman" w:cs="Times New Roman"/>
-              </w:rPr>
-            </w:pPr>
-          </w:p>
-        </w:tc>
-      </w:tr>
-      <w:tr>
-        <w:tc>
-          <w:tcPr>
-            <w:tcW w:w="3005" w:type="dxa"/>
-          </w:tcPr>
-          <w:p>
-            <w:pPr>
-              <w:rPr>
-                <w:rFonts w:ascii="Times New Roman" w:hAnsi="Times New Roman" w:cs="Times New Roman"/>
-              </w:rPr>
-            </w:pPr>
-          </w:p>
-        </w:tc>
-        <w:tc>
-          <w:tcPr>
-            <w:tcW w:w="3005" w:type="dxa"/>
-          </w:tcPr>
-          <w:p>
-            <w:pPr>
-              <w:rPr>
-                <w:rFonts w:ascii="Times New Roman" w:hAnsi="Times New Roman" w:cs="Times New Roman"/>
-              </w:rPr>
-            </w:pPr>
-          </w:p>
-        </w:tc>
-        <w:tc>
-          <w:tcPr>
-            <w:tcW w:w="3006" w:type="dxa"/>
-          </w:tcPr>
-          <w:p>
-            <w:pPr>
-              <w:rPr>
-                <w:rFonts w:ascii="Times New Roman" w:hAnsi="Times New Roman" w:cs="Times New Roman"/>
-              </w:rPr>
-            </w:pPr>
-          </w:p>
-        </w:tc>
-      </w:tr>
-      <w:tr>
-        <w:tc>
-          <w:tcPr>
-            <w:tcW w:w="3005" w:type="dxa"/>
-          </w:tcPr>
-          <w:p>
-            <w:pPr>
-              <w:rPr>
-                <w:rFonts w:ascii="Times New Roman" w:hAnsi="Times New Roman" w:cs="Times New Roman"/>
-              </w:rPr>
-            </w:pPr>
-          </w:p>
-        </w:tc>
-        <w:tc>
-          <w:tcPr>
-            <w:tcW w:w="3005" w:type="dxa"/>
-          </w:tcPr>
-          <w:p>
-            <w:pPr>
-              <w:rPr>
-                <w:rFonts w:ascii="Times New Roman" w:hAnsi="Times New Roman" w:cs="Times New Roman"/>
-              </w:rPr>
-            </w:pPr>
-          </w:p>
-        </w:tc>
-        <w:tc>
-          <w:tcPr>
-            <w:tcW w:w="3006" w:type="dxa"/>
-          </w:tcPr>
-          <w:p>
-            <w:pPr>
-              <w:rPr>
-                <w:rFonts w:ascii="Times New Roman" w:hAnsi="Times New Roman" w:cs="Times New Roman"/>
-              </w:rPr>
-            </w:pPr>
-          </w:p>
-        </w:tc>
-      </w:tr>
-      <w:tr>
-        <w:tc>
-          <w:tcPr>
-            <w:tcW w:w="3005" w:type="dxa"/>
-          </w:tcPr>
-          <w:p>
-            <w:pPr>
-              <w:rPr>
-                <w:rFonts w:ascii="Times New Roman" w:hAnsi="Times New Roman" w:cs="Times New Roman"/>
-              </w:rPr>
-            </w:pPr>
-          </w:p>
-        </w:tc>
-        <w:tc>
-          <w:tcPr>
-            <w:tcW w:w="3005" w:type="dxa"/>
-          </w:tcPr>
-          <w:p>
-            <w:pPr>
-              <w:rPr>
-                <w:rFonts w:ascii="Times New Roman" w:hAnsi="Times New Roman" w:cs="Times New Roman"/>
-              </w:rPr>
-            </w:pPr>
-          </w:p>
-        </w:tc>
-        <w:tc>
-          <w:tcPr>
-            <w:tcW w:w="3006" w:type="dxa"/>
-          </w:tcPr>
-          <w:p>
-            <w:pPr>
-              <w:rPr>
-                <w:rFonts w:ascii="Times New Roman" w:hAnsi="Times New Roman" w:cs="Times New Roman"/>
-              </w:rPr>
-            </w:pPr>
           </w:p>
         </w:tc>
       </w:tr>

</xml_diff>